<commit_message>
Fixes functions to excel 2010
</commit_message>
<xml_diff>
--- a/src/attachments/guia22/Torneio Futebol Uai.docx
+++ b/src/attachments/guia22/Torneio Futebol Uai.docx
@@ -100,19 +100,7 @@
         <w:ind w:left="426"/>
       </w:pPr>
       <w:r>
-        <w:t xml:space="preserve">a) </w:t>
-      </w:r>
-      <w:r>
-        <w:t xml:space="preserve">Na aba “Exibição”, desmarcar a caixa Linhas de grade. Esta </w:t>
-      </w:r>
-      <w:r>
-        <w:t xml:space="preserve">operação permite limpar a planilha das linhas de grade que formam as células, </w:t>
-      </w:r>
-      <w:r>
-        <w:t xml:space="preserve">facilitando a formatação </w:t>
-      </w:r>
-      <w:r>
-        <w:t xml:space="preserve">usando recursos de bordas. </w:t>
+        <w:t xml:space="preserve">a) Na aba “Exibição”, desmarcar a caixa Linhas de grade. Esta operação permite limpar a planilha das linhas de grade que formam as células, facilitando a formatação usando recursos de bordas. </w:t>
       </w:r>
     </w:p>
     <w:p>
@@ -164,10 +152,7 @@
       </w:r>
       <w:proofErr w:type="gramEnd"/>
       <w:r>
-        <w:t>, cor azul</w:t>
-      </w:r>
-      <w:r>
-        <w:t xml:space="preserve">. </w:t>
+        <w:t xml:space="preserve">, cor azul. </w:t>
       </w:r>
     </w:p>
     <w:p>
@@ -182,10 +167,7 @@
       <w:proofErr w:type="spellEnd"/>
       <w:proofErr w:type="gramEnd"/>
       <w:r>
-        <w:t>) Centralizar os títulos Casa e Visitante e</w:t>
-      </w:r>
-      <w:r>
-        <w:t xml:space="preserve">ntre as células </w:t>
+        <w:t xml:space="preserve">) Centralizar os títulos Casa e Visitante entre as células </w:t>
       </w:r>
       <w:r>
         <w:rPr>
@@ -203,16 +185,7 @@
         <w:t>D4:E4</w:t>
       </w:r>
       <w:r>
-        <w:t xml:space="preserve">, </w:t>
-      </w:r>
-      <w:r>
-        <w:t>respectivamente</w:t>
-      </w:r>
-      <w:r>
-        <w:t>, e coloca-los em negrito</w:t>
-      </w:r>
-      <w:r>
-        <w:t xml:space="preserve">. </w:t>
+        <w:t xml:space="preserve">, respectivamente, e coloca-los em negrito. </w:t>
       </w:r>
     </w:p>
     <w:p>
@@ -275,44 +248,33 @@
         <w:t>a</w:t>
       </w:r>
       <w:r>
+        <w:t xml:space="preserve"> aba “Página Inicial”, no grupo “Fonte”, </w:t>
+      </w:r>
+      <w:r>
+        <w:t>clicar na seta do ícone de bordas.</w:t>
+      </w:r>
+      <w:r>
         <w:t xml:space="preserve"> </w:t>
       </w:r>
-      <w:r>
-        <w:t>aba “Página Inicial”</w:t>
-      </w:r>
-      <w:r>
-        <w:t xml:space="preserve">, </w:t>
-      </w:r>
-      <w:r>
-        <w:t xml:space="preserve">no grupo “Fonte”, </w:t>
-      </w:r>
-      <w:r>
-        <w:t>clicar na seta do ícone de bordas.</w:t>
-      </w:r>
+    </w:p>
+    <w:p>
+      <w:pPr>
+        <w:ind w:left="1134"/>
+      </w:pPr>
+      <w:r>
+        <w:t xml:space="preserve">(1) </w:t>
+      </w:r>
+      <w:r>
+        <w:t>Selecionar a opção “Mais Bordas...</w:t>
+      </w:r>
+      <w:proofErr w:type="gramStart"/>
+      <w:r>
+        <w:t>”</w:t>
+      </w:r>
+      <w:proofErr w:type="gramEnd"/>
       <w:r>
         <w:t xml:space="preserve"> </w:t>
       </w:r>
-    </w:p>
-    <w:p>
-      <w:pPr>
-        <w:ind w:left="1134"/>
-      </w:pPr>
-      <w:r>
-        <w:t xml:space="preserve">(1) </w:t>
-      </w:r>
-      <w:r>
-        <w:t>Selecionar a opção “Mais Bordas...</w:t>
-      </w:r>
-      <w:proofErr w:type="gramStart"/>
-      <w:r>
-        <w:t>”</w:t>
-      </w:r>
-      <w:proofErr w:type="gramEnd"/>
-      <w:r>
-        <w:t xml:space="preserve"> </w:t>
-      </w:r>
-      <w:bookmarkStart w:id="0" w:name="_GoBack"/>
-      <w:bookmarkEnd w:id="0"/>
     </w:p>
     <w:p>
       <w:pPr>
@@ -335,10 +297,7 @@
         <w:t>“Borda”</w:t>
       </w:r>
       <w:r>
-        <w:t xml:space="preserve">, selecionar </w:t>
-      </w:r>
-      <w:r>
-        <w:t xml:space="preserve">a opção </w:t>
+        <w:t xml:space="preserve">, selecionar a opção </w:t>
       </w:r>
       <w:r>
         <w:rPr>
@@ -347,10 +306,7 @@
         <w:t>Contorno</w:t>
       </w:r>
       <w:r>
-        <w:t xml:space="preserve">. Ver figura a </w:t>
-      </w:r>
-      <w:r>
-        <w:t>seguir.</w:t>
+        <w:t>. Ver figura a seguir.</w:t>
       </w:r>
       <w:r>
         <w:rPr>
@@ -413,19 +369,13 @@
         <w:ind w:left="1134"/>
       </w:pPr>
       <w:r>
-        <w:t xml:space="preserve">(2) </w:t>
-      </w:r>
-      <w:r>
-        <w:t>Selecionar a aba “</w:t>
-      </w:r>
-      <w:r>
-        <w:t>Padrões</w:t>
-      </w:r>
-      <w:r>
-        <w:t>”</w:t>
-      </w:r>
-      <w:r>
-        <w:t xml:space="preserve">. </w:t>
+        <w:t>(2) Selecionar a aba “</w:t>
+      </w:r>
+      <w:r>
+        <w:t>Preenchimento</w:t>
+      </w:r>
+      <w:r>
+        <w:t xml:space="preserve">”. </w:t>
       </w:r>
     </w:p>
     <w:p>
@@ -433,16 +383,7 @@
         <w:ind w:left="1134" w:firstLine="282"/>
       </w:pPr>
       <w:r>
-        <w:t>(a) Na seção “Cor do Plano de Fundo”</w:t>
-      </w:r>
-      <w:r>
-        <w:t xml:space="preserve">, selecionar </w:t>
-      </w:r>
-      <w:r>
-        <w:t>um</w:t>
-      </w:r>
-      <w:r>
-        <w:t>a cor Cinza.</w:t>
+        <w:t>(a) Na seção “Cor do Plano de Fundo”, selecionar uma cor Cinza.</w:t>
       </w:r>
     </w:p>
     <w:p>
@@ -541,7 +482,6 @@
           <w:noProof/>
           <w:lang w:eastAsia="pt-BR"/>
         </w:rPr>
-        <w:lastRenderedPageBreak/>
         <w:drawing>
           <wp:inline distT="0" distB="0" distL="0" distR="0" wp14:anchorId="7CF7F766" wp14:editId="4DEBDD4B">
             <wp:extent cx="4002456" cy="2924175"/>
@@ -824,7 +764,6 @@
         <w:ind w:left="993" w:hanging="284"/>
       </w:pPr>
       <w:r>
-        <w:lastRenderedPageBreak/>
         <w:t xml:space="preserve">v) Isto quer dizer que o placar for maior para o time da casa, então será considerado </w:t>
       </w:r>
       <w:r>
@@ -939,6 +878,10 @@
         <w:jc w:val="center"/>
       </w:pPr>
       <w:r>
+        <w:rPr>
+          <w:noProof/>
+          <w:lang w:eastAsia="pt-BR"/>
+        </w:rPr>
         <w:drawing>
           <wp:inline distT="0" distB="0" distL="0" distR="0" wp14:anchorId="4D5CB61B" wp14:editId="6D419F89">
             <wp:extent cx="4048690" cy="2962688"/>
@@ -1052,7 +995,6 @@
       </w:pPr>
       <w:proofErr w:type="spellStart"/>
       <w:r>
-        <w:lastRenderedPageBreak/>
         <w:t>iii</w:t>
       </w:r>
       <w:proofErr w:type="spellEnd"/>
@@ -1150,16 +1092,12 @@
         <w:t xml:space="preserve"> </w:t>
       </w:r>
       <w:r>
-        <w:t>(=</w:t>
-      </w:r>
-      <w:r>
-        <w:t>MÍNIMO</w:t>
-      </w:r>
-      <w:r>
-        <w:t>)</w:t>
-      </w:r>
-      <w:r>
-        <w:t>.</w:t>
+        <w:t>(=MÍN</w:t>
+      </w:r>
+      <w:bookmarkStart w:id="0" w:name="_GoBack"/>
+      <w:bookmarkEnd w:id="0"/>
+      <w:r>
+        <w:t>).</w:t>
       </w:r>
     </w:p>
     <w:p>
@@ -1418,7 +1356,6 @@
           <w:noProof/>
           <w:lang w:eastAsia="pt-BR"/>
         </w:rPr>
-        <w:lastRenderedPageBreak/>
         <w:drawing>
           <wp:inline distT="0" distB="0" distL="0" distR="0" wp14:anchorId="5BB4D7A1" wp14:editId="55839C8E">
             <wp:extent cx="4477381" cy="3552825"/>
@@ -1471,13 +1408,7 @@
         <w:ind w:left="426"/>
       </w:pPr>
       <w:r>
-        <w:t xml:space="preserve">a) </w:t>
-      </w:r>
-      <w:r>
-        <w:t>Gráfico de Pizza</w:t>
-      </w:r>
-      <w:r>
-        <w:t xml:space="preserve"> </w:t>
+        <w:t xml:space="preserve">a) Gráfico de Pizza </w:t>
       </w:r>
     </w:p>
     <w:p>
@@ -1485,10 +1416,7 @@
         <w:ind w:left="993" w:hanging="284"/>
       </w:pPr>
       <w:r>
-        <w:t xml:space="preserve">i) </w:t>
-      </w:r>
-      <w:r>
-        <w:t xml:space="preserve">O Gráfico de Pizza é </w:t>
+        <w:t xml:space="preserve">i) O Gráfico de Pizza é </w:t>
       </w:r>
       <w:r>
         <w:t>útil para visualizar a porcentagem de cada acontecimento em relação ao conjunto total de eventos. Vamos criar o gráfico do aproveitamento do time da casa (% vitórias, % empates, % derrotas</w:t>
@@ -1579,7 +1507,6 @@
           <w:noProof/>
           <w:lang w:eastAsia="pt-BR"/>
         </w:rPr>
-        <w:lastRenderedPageBreak/>
         <w:drawing>
           <wp:anchor distT="0" distB="0" distL="114300" distR="114300" simplePos="0" relativeHeight="251658240" behindDoc="0" locked="0" layoutInCell="1" allowOverlap="1" wp14:anchorId="0E2A2DE3" wp14:editId="032F160A">
             <wp:simplePos x="0" y="0"/>
@@ -1683,13 +1610,7 @@
         <w:ind w:left="993" w:hanging="284"/>
       </w:pPr>
       <w:r>
-        <w:t>v</w:t>
-      </w:r>
-      <w:r>
-        <w:t xml:space="preserve">) </w:t>
-      </w:r>
-      <w:r>
-        <w:t>Recorte e cole o gráfico na planilha “Gráfico” que você criou e escolha opções de formatação de forma a deixa-lo como na figura abaixo:</w:t>
+        <w:t>v) Recorte e cole o gráfico na planilha “Gráfico” que você criou e escolha opções de formatação de forma a deixa-lo como na figura abaixo:</w:t>
       </w:r>
     </w:p>
     <w:p>

</xml_diff>